<commit_message>
Termo de Abertura Alterado
</commit_message>
<xml_diff>
--- a/doc/Termo de Abertura do Projeto - ADS/Termo de Abertura do Projeto - ADS.docx
+++ b/doc/Termo de Abertura do Projeto - ADS/Termo de Abertura do Projeto - ADS.docx
@@ -92,19 +92,7 @@
         <w:rPr>
           <w:lang w:eastAsia="pt-BR"/>
         </w:rPr>
-        <w:t xml:space="preserve">Ata de Abertura do </w:t>
-      </w:r>
-      <w:r>
-        <w:rPr>
-          <w:lang w:eastAsia="pt-BR"/>
-        </w:rPr>
-        <w:t>p</w:t>
-      </w:r>
-      <w:r>
-        <w:rPr>
-          <w:lang w:eastAsia="pt-BR"/>
-        </w:rPr>
-        <w:t>rojeto, com respectivos integrantes dos grupos e sua função no projeto, bem como qual metodologia ágil foi escolhida e a justificativa dessa escolha para o controle do projeto; Gráfico de Gantt, contendo no mínimo dez atividades, demonstrando a dependência entre elas, o tempo gasto em horas para cada uma e quem está responsável pela</w:t>
+        <w:t>Ata de Abertura do projeto, com respectivos integrantes dos grupos e sua função no projeto, bem como qual metodologia ágil foi escolhida e a justificativa dessa escolha para o controle do projeto; Gráfico de Gantt, contendo no mínimo dez atividades, demonstrando a dependência entre elas, o tempo gasto em horas para cada uma e quem está responsável pela</w:t>
       </w:r>
     </w:p>
     <w:p>
@@ -146,39 +134,21 @@
         <w:rPr>
           <w:lang w:eastAsia="pt-BR"/>
         </w:rPr>
-        <w:t xml:space="preserve">Documento em </w:t>
-      </w:r>
+        <w:t>Documento em PDF, organizado de acordo com as normas de formatação, coesão e coerência textual.</w:t>
+      </w:r>
+    </w:p>
+    <w:p>
+      <w:pPr>
+        <w:pStyle w:val="Normal"/>
+        <w:spacing w:lineRule="auto" w:line="360"/>
+        <w:jc w:val="both"/>
+        <w:rPr/>
+      </w:pPr>
       <w:r>
         <w:rPr>
           <w:lang w:eastAsia="pt-BR"/>
         </w:rPr>
-        <w:t>PDF</w:t>
-      </w:r>
-      <w:r>
-        <w:rPr>
-          <w:lang w:eastAsia="pt-BR"/>
-        </w:rPr>
-        <w:t>, organizado de acordo com as normas de formatação, coesão e coerência textual.</w:t>
-      </w:r>
-    </w:p>
-    <w:p>
-      <w:pPr>
-        <w:pStyle w:val="Normal"/>
-        <w:spacing w:lineRule="auto" w:line="360"/>
-        <w:jc w:val="both"/>
-        <w:rPr/>
-      </w:pPr>
-      <w:r>
-        <w:rPr>
-          <w:lang w:eastAsia="pt-BR"/>
-        </w:rPr>
-        <w:t xml:space="preserve">As </w:t>
-      </w:r>
-      <w:r>
-        <w:rPr>
-          <w:lang w:eastAsia="pt-BR"/>
-        </w:rPr>
-        <w:t>devidas validações de dados, bem como com as lógicas desenvolvidas.</w:t>
+        <w:t>As devidas validações de dados, bem como com as lógicas desenvolvidas.</w:t>
       </w:r>
     </w:p>
     <w:p>
@@ -234,11 +204,16 @@
       <w:pPr>
         <w:pStyle w:val="Normal"/>
         <w:spacing w:lineRule="auto" w:line="360"/>
-        <w:rPr/>
-      </w:pPr>
-      <w:r>
-        <w:rPr/>
-        <w:t>Descrever qual metodologia foi escolhida para se desenvolver o projeto</w:t>
+        <w:jc w:val="both"/>
+        <w:rPr/>
+      </w:pPr>
+      <w:r>
+        <w:rPr/>
+        <w:t xml:space="preserve">Microsoft Solutions Framework (MSF) </w:t>
+      </w:r>
+      <w:r>
+        <w:rPr/>
+        <w:t>pois levando em consideração o perfil dos integrantes do grupo e também a estrutura do projeto integrador acredita-se que esta metodologia melhor se aplicara ao fluxo de desenvolvimento.</w:t>
       </w:r>
     </w:p>
     <w:p>
@@ -260,26 +235,6 @@
       <w:r>
         <w:rPr/>
         <w:t>Equipe do Projeto</w:t>
-      </w:r>
-    </w:p>
-    <w:p>
-      <w:pPr>
-        <w:pStyle w:val="Descrio"/>
-        <w:spacing w:lineRule="auto" w:line="360"/>
-        <w:rPr>
-          <w:rFonts w:ascii="Arial" w:hAnsi="Arial" w:cs="Arial"/>
-          <w:sz w:val="24"/>
-          <w:szCs w:val="24"/>
-          <w:lang w:val="pt-BR"/>
-        </w:rPr>
-      </w:pPr>
-      <w:r>
-        <w:rPr>
-          <w:rFonts w:cs="Arial" w:ascii="Arial" w:hAnsi="Arial"/>
-          <w:sz w:val="24"/>
-          <w:szCs w:val="24"/>
-          <w:lang w:val="pt-BR"/>
-        </w:rPr>
       </w:r>
     </w:p>
     <w:p>
@@ -974,6 +929,7 @@
                 <w:b w:val="false"/>
                 <w:bCs w:val="false"/>
                 <w:i w:val="false"/>
+                <w:i w:val="false"/>
                 <w:caps w:val="false"/>
                 <w:smallCaps w:val="false"/>
                 <w:color w:val="auto"/>
@@ -983,7 +939,6 @@
             </w:pPr>
             <w:r>
               <w:rPr>
-                <w:rFonts w:ascii="Calibri" w:hAnsi="Calibri"/>
                 <w:b w:val="false"/>
                 <w:bCs w:val="false"/>
                 <w:i w:val="false"/>
@@ -1299,6 +1254,7 @@
           <w:tcPr>
             <w:tcW w:w="3572" w:type="dxa"/>
             <w:tcBorders>
+              <w:top w:val="single" w:sz="4" w:space="0" w:color="999999"/>
               <w:left w:val="single" w:sz="4" w:space="0" w:color="999999"/>
               <w:bottom w:val="single" w:sz="4" w:space="0" w:color="999999"/>
               <w:right w:val="single" w:sz="4" w:space="0" w:color="999999"/>
@@ -1324,6 +1280,7 @@
           <w:tcPr>
             <w:tcW w:w="3543" w:type="dxa"/>
             <w:tcBorders>
+              <w:top w:val="single" w:sz="4" w:space="0" w:color="999999"/>
               <w:left w:val="single" w:sz="4" w:space="0" w:color="999999"/>
               <w:bottom w:val="single" w:sz="4" w:space="0" w:color="999999"/>
               <w:right w:val="single" w:sz="4" w:space="0" w:color="999999"/>
@@ -1348,6 +1305,7 @@
           <w:tcPr>
             <w:tcW w:w="1560" w:type="dxa"/>
             <w:tcBorders>
+              <w:top w:val="single" w:sz="4" w:space="0" w:color="999999"/>
               <w:left w:val="single" w:sz="4" w:space="0" w:color="999999"/>
               <w:bottom w:val="single" w:sz="4" w:space="0" w:color="999999"/>
               <w:right w:val="single" w:sz="4" w:space="0" w:color="999999"/>
@@ -1502,7 +1460,7 @@
           </w:r>
           <w:r>
             <w:rPr/>
-            <w:t>1</w:t>
+            <w:t>2</w:t>
           </w:r>
           <w:r>
             <w:rPr/>
@@ -1549,7 +1507,7 @@
         <w:sdt>
           <w:sdtPr>
             <w:text/>
-            <w:id w:val="1401441730"/>
+            <w:id w:val="1098135560"/>
             <w:dataBinding w:prefixMappings="xmlns:ns0='http://schemas.openxmlformats.org/officeDocument/2006/extended-properties' " w:xpath="/ns0:Properties[1]/ns0:Company[1]" w:storeItemID="{6668398D-A668-4E3E-A5EB-62B293D839F1}"/>
             <w:alias w:val="Company"/>
           </w:sdtPr>
@@ -1774,43 +1732,7 @@
               <w:szCs w:val="20"/>
               <w:lang w:eastAsia="pt-BR"/>
             </w:rPr>
-            <w:t xml:space="preserve">: </w:t>
-          </w:r>
-          <w:r>
-            <w:rPr>
-              <w:rFonts w:eastAsia="Times" w:cs="Times New Roman" w:ascii="Times" w:hAnsi="Times"/>
-              <w:sz w:val="20"/>
-              <w:szCs w:val="20"/>
-              <w:lang w:eastAsia="pt-BR"/>
-            </w:rPr>
-            <w:t xml:space="preserve">Cine </w:t>
-          </w:r>
-          <w:r>
-            <w:rPr>
-              <w:rFonts w:eastAsia="Times" w:cs="Times New Roman" w:ascii="Times" w:hAnsi="Times"/>
-              <w:sz w:val="20"/>
-              <w:szCs w:val="20"/>
-              <w:lang w:eastAsia="pt-BR"/>
-            </w:rPr>
-            <w:t>&amp;</w:t>
-          </w:r>
-          <w:r>
-            <w:rPr>
-              <w:rFonts w:eastAsia="Times" w:cs="Times New Roman" w:ascii="Times" w:hAnsi="Times"/>
-              <w:sz w:val="20"/>
-              <w:szCs w:val="20"/>
-              <w:lang w:eastAsia="pt-BR"/>
-            </w:rPr>
-            <w:t xml:space="preserve"> </w:t>
-          </w:r>
-          <w:r>
-            <w:rPr>
-              <w:rFonts w:eastAsia="Times" w:cs="Times New Roman" w:ascii="Times" w:hAnsi="Times"/>
-              <w:sz w:val="20"/>
-              <w:szCs w:val="20"/>
-              <w:lang w:eastAsia="pt-BR"/>
-            </w:rPr>
-            <w:t>Massa</w:t>
+            <w:t>: CineMass</w:t>
           </w:r>
         </w:p>
       </w:tc>
@@ -2450,6 +2372,11 @@
     <w:qFormat/>
     <w:rPr/>
   </w:style>
+  <w:style w:type="character" w:styleId="ListLabel6">
+    <w:name w:val="ListLabel 6"/>
+    <w:qFormat/>
+    <w:rPr/>
+  </w:style>
   <w:style w:type="paragraph" w:styleId="Ttulo">
     <w:name w:val="Título"/>
     <w:basedOn w:val="Normal"/>

</xml_diff>

<commit_message>
Alteração do termo de abertura
</commit_message>
<xml_diff>
--- a/doc/Termo de Abertura do Projeto - ADS/Termo de Abertura do Projeto - ADS.docx
+++ b/doc/Termo de Abertura do Projeto - ADS/Termo de Abertura do Projeto - ADS.docx
@@ -194,36 +194,12 @@
       <w:pPr>
         <w:pStyle w:val="Normal"/>
         <w:spacing w:lineRule="auto" w:line="360"/>
+        <w:jc w:val="both"/>
         <w:rPr/>
       </w:pPr>
       <w:r>
         <w:rPr/>
-      </w:r>
-    </w:p>
-    <w:p>
-      <w:pPr>
-        <w:pStyle w:val="Normal"/>
-        <w:spacing w:lineRule="auto" w:line="360"/>
-        <w:jc w:val="both"/>
-        <w:rPr/>
-      </w:pPr>
-      <w:r>
-        <w:rPr/>
-        <w:t xml:space="preserve">Microsoft Solutions Framework (MSF) </w:t>
-      </w:r>
-      <w:r>
-        <w:rPr/>
-        <w:t>pois levando em consideração o perfil dos integrantes do grupo e também a estrutura do projeto integrador acredita-se que esta metodologia melhor se aplicara ao fluxo de desenvolvimento.</w:t>
-      </w:r>
-    </w:p>
-    <w:p>
-      <w:pPr>
-        <w:pStyle w:val="Normal"/>
-        <w:spacing w:lineRule="auto" w:line="360"/>
-        <w:rPr/>
-      </w:pPr>
-      <w:r>
-        <w:rPr/>
+        <w:t>O Kanban é um termo em japonês que significa cartão ou quadro de sinais e ficou conhecido por ser uma metodologia de gestão visual, com cartões de informações que registram as ações da indústria.</w:t>
       </w:r>
     </w:p>
     <w:p>
@@ -250,106 +226,6 @@
           <w:lang w:val="pt-BR"/>
         </w:rPr>
         <w:t>Descrever os membros da equipe e qual sua função no projeto.</w:t>
-      </w:r>
-    </w:p>
-    <w:p>
-      <w:pPr>
-        <w:pStyle w:val="Normal"/>
-        <w:spacing w:lineRule="auto" w:line="360"/>
-        <w:rPr/>
-      </w:pPr>
-      <w:r>
-        <w:rPr/>
-      </w:r>
-    </w:p>
-    <w:p>
-      <w:pPr>
-        <w:pStyle w:val="Normal"/>
-        <w:spacing w:lineRule="auto" w:line="360"/>
-        <w:rPr/>
-      </w:pPr>
-      <w:r>
-        <w:rPr/>
-      </w:r>
-    </w:p>
-    <w:p>
-      <w:pPr>
-        <w:pStyle w:val="Normal"/>
-        <w:spacing w:lineRule="auto" w:line="360"/>
-        <w:rPr/>
-      </w:pPr>
-      <w:r>
-        <w:rPr/>
-      </w:r>
-    </w:p>
-    <w:p>
-      <w:pPr>
-        <w:pStyle w:val="Normal"/>
-        <w:spacing w:lineRule="auto" w:line="360"/>
-        <w:rPr/>
-      </w:pPr>
-      <w:r>
-        <w:rPr/>
-      </w:r>
-    </w:p>
-    <w:p>
-      <w:pPr>
-        <w:pStyle w:val="Normal"/>
-        <w:spacing w:lineRule="auto" w:line="360"/>
-        <w:rPr/>
-      </w:pPr>
-      <w:r>
-        <w:rPr/>
-      </w:r>
-    </w:p>
-    <w:p>
-      <w:pPr>
-        <w:pStyle w:val="Normal"/>
-        <w:spacing w:lineRule="auto" w:line="360"/>
-        <w:rPr/>
-      </w:pPr>
-      <w:r>
-        <w:rPr/>
-      </w:r>
-    </w:p>
-    <w:p>
-      <w:pPr>
-        <w:pStyle w:val="Normal"/>
-        <w:spacing w:lineRule="auto" w:line="360"/>
-        <w:rPr/>
-      </w:pPr>
-      <w:r>
-        <w:rPr/>
-      </w:r>
-    </w:p>
-    <w:p>
-      <w:pPr>
-        <w:pStyle w:val="Normal"/>
-        <w:spacing w:lineRule="auto" w:line="360"/>
-        <w:rPr/>
-      </w:pPr>
-      <w:r>
-        <w:rPr/>
-      </w:r>
-    </w:p>
-    <w:p>
-      <w:pPr>
-        <w:pStyle w:val="Normal"/>
-        <w:spacing w:lineRule="auto" w:line="360"/>
-        <w:rPr/>
-      </w:pPr>
-      <w:r>
-        <w:rPr/>
-      </w:r>
-    </w:p>
-    <w:p>
-      <w:pPr>
-        <w:pStyle w:val="Normal"/>
-        <w:spacing w:lineRule="auto" w:line="360"/>
-        <w:rPr/>
-      </w:pPr>
-      <w:r>
-        <w:rPr/>
       </w:r>
     </w:p>
     <w:p>
@@ -1507,7 +1383,7 @@
         <w:sdt>
           <w:sdtPr>
             <w:text/>
-            <w:id w:val="1098135560"/>
+            <w:id w:val="977527969"/>
             <w:dataBinding w:prefixMappings="xmlns:ns0='http://schemas.openxmlformats.org/officeDocument/2006/extended-properties' " w:xpath="/ns0:Properties[1]/ns0:Company[1]" w:storeItemID="{6668398D-A668-4E3E-A5EB-62B293D839F1}"/>
             <w:alias w:val="Company"/>
           </w:sdtPr>
@@ -2377,6 +2253,11 @@
     <w:qFormat/>
     <w:rPr/>
   </w:style>
+  <w:style w:type="character" w:styleId="ListLabel7">
+    <w:name w:val="ListLabel 7"/>
+    <w:qFormat/>
+    <w:rPr/>
+  </w:style>
   <w:style w:type="paragraph" w:styleId="Ttulo">
     <w:name w:val="Título"/>
     <w:basedOn w:val="Normal"/>

</xml_diff>

<commit_message>
Termo de abertura convertido e Relatorio de Arquitetura
</commit_message>
<xml_diff>
--- a/doc/Termo de Abertura do Projeto - ADS/Termo de Abertura do Projeto - ADS.docx
+++ b/doc/Termo de Abertura do Projeto - ADS/Termo de Abertura do Projeto - ADS.docx
@@ -225,7 +225,22 @@
           <w:sz w:val="20"/>
           <w:lang w:val="pt-BR"/>
         </w:rPr>
-        <w:t>Descrever os membros da equipe e qual sua função no projeto.</w:t>
+        <w:t xml:space="preserve">Anisberto Nascimento, </w:t>
+      </w:r>
+      <w:r>
+        <w:rPr>
+          <w:rFonts w:cs="Arial" w:ascii="Arial" w:hAnsi="Arial"/>
+          <w:b w:val="false"/>
+          <w:bCs w:val="false"/>
+          <w:i w:val="false"/>
+          <w:caps w:val="false"/>
+          <w:smallCaps w:val="false"/>
+          <w:color w:val="auto"/>
+          <w:spacing w:val="0"/>
+          <w:sz w:val="21"/>
+          <w:lang w:val="pt-BR"/>
+        </w:rPr>
+        <w:t>Marcos Paulo Paixão, Daniel Elyades.</w:t>
       </w:r>
     </w:p>
     <w:p>
@@ -639,10 +654,12 @@
               <w:spacing w:lineRule="auto" w:line="360"/>
               <w:rPr/>
             </w:pPr>
+            <w:bookmarkStart w:id="1" w:name="__DdeLink__129_3279471069"/>
             <w:r>
               <w:rPr/>
               <w:t>Daniel Elyades</w:t>
             </w:r>
+            <w:bookmarkEnd w:id="1"/>
           </w:p>
         </w:tc>
         <w:tc>
@@ -1148,7 +1165,27 @@
             </w:pPr>
             <w:r>
               <w:rPr/>
-              <w:t>ELISABETE TIE HATO</w:t>
+              <w:t>E</w:t>
+            </w:r>
+            <w:r>
+              <w:rPr/>
+              <w:t xml:space="preserve">lisabete </w:t>
+            </w:r>
+            <w:r>
+              <w:rPr/>
+              <w:t>T</w:t>
+            </w:r>
+            <w:r>
+              <w:rPr/>
+              <w:t xml:space="preserve">ie </w:t>
+            </w:r>
+            <w:r>
+              <w:rPr/>
+              <w:t>H</w:t>
+            </w:r>
+            <w:r>
+              <w:rPr/>
+              <w:t>ato</w:t>
             </w:r>
           </w:p>
         </w:tc>
@@ -1383,7 +1420,7 @@
         <w:sdt>
           <w:sdtPr>
             <w:text/>
-            <w:id w:val="977527969"/>
+            <w:id w:val="1942725175"/>
             <w:dataBinding w:prefixMappings="xmlns:ns0='http://schemas.openxmlformats.org/officeDocument/2006/extended-properties' " w:xpath="/ns0:Properties[1]/ns0:Company[1]" w:storeItemID="{6668398D-A668-4E3E-A5EB-62B293D839F1}"/>
             <w:alias w:val="Company"/>
           </w:sdtPr>
@@ -2258,6 +2295,11 @@
     <w:qFormat/>
     <w:rPr/>
   </w:style>
+  <w:style w:type="character" w:styleId="ListLabel8">
+    <w:name w:val="ListLabel 8"/>
+    <w:qFormat/>
+    <w:rPr/>
+  </w:style>
   <w:style w:type="paragraph" w:styleId="Ttulo">
     <w:name w:val="Título"/>
     <w:basedOn w:val="Normal"/>

</xml_diff>